<commit_message>
Added frame, and icosahedron
</commit_message>
<xml_diff>
--- a/Trabalho 3/Trabalho-03-Enunciado.docx
+++ b/Trabalho 3/Trabalho-03-Enunciado.docx
@@ -394,241 +394,595 @@
         </w:rPr>
       </w:pPr>
       <w:r>
+        <w:rPr>
+          <w:highlight w:val="yellow"/>
+          <w:rPrChange w:id="0" w:author="Rodrigo Sousa" w:date="2019-11-03T15:40:00Z">
+            <w:rPr/>
+          </w:rPrChange>
+        </w:rPr>
         <w:t>Criar uma cena contendo um</w:t>
       </w:r>
       <w:r>
+        <w:rPr>
+          <w:highlight w:val="yellow"/>
+          <w:rPrChange w:id="1" w:author="Rodrigo Sousa" w:date="2019-11-03T15:40:00Z">
+            <w:rPr/>
+          </w:rPrChange>
+        </w:rPr>
         <w:t xml:space="preserve"> quadro com uma pintura ‘Op Art’</w:t>
       </w:r>
       <w:r>
+        <w:rPr>
+          <w:highlight w:val="yellow"/>
+          <w:rPrChange w:id="2" w:author="Rodrigo Sousa" w:date="2019-11-03T15:40:00Z">
+            <w:rPr/>
+          </w:rPrChange>
+        </w:rPr>
         <w:t xml:space="preserve"> (Figura A.1)</w:t>
       </w:r>
       <w:r>
+        <w:rPr>
+          <w:highlight w:val="yellow"/>
+          <w:rPrChange w:id="3" w:author="Rodrigo Sousa" w:date="2019-11-03T15:40:00Z">
+            <w:rPr/>
+          </w:rPrChange>
+        </w:rPr>
         <w:t>, uma escultura poliédrica</w:t>
       </w:r>
       <w:r>
+        <w:rPr>
+          <w:highlight w:val="yellow"/>
+          <w:rPrChange w:id="4" w:author="Rodrigo Sousa" w:date="2019-11-03T15:40:00Z">
+            <w:rPr/>
+          </w:rPrChange>
+        </w:rPr>
         <w:t xml:space="preserve"> </w:t>
       </w:r>
       <w:r>
+        <w:rPr>
+          <w:highlight w:val="yellow"/>
+          <w:rPrChange w:id="5" w:author="Rodrigo Sousa" w:date="2019-11-03T15:40:00Z">
+            <w:rPr/>
+          </w:rPrChange>
+        </w:rPr>
         <w:t>(Figura B.1)</w:t>
       </w:r>
       <w:r>
+        <w:rPr>
+          <w:highlight w:val="yellow"/>
+          <w:rPrChange w:id="6" w:author="Rodrigo Sousa" w:date="2019-11-03T15:40:00Z">
+            <w:rPr/>
+          </w:rPrChange>
+        </w:rPr>
         <w:t xml:space="preserve">. </w:t>
       </w:r>
       <w:r>
+        <w:rPr>
+          <w:highlight w:val="yellow"/>
+          <w:rPrChange w:id="7" w:author="Rodrigo Sousa" w:date="2019-11-03T15:40:00Z">
+            <w:rPr/>
+          </w:rPrChange>
+        </w:rPr>
         <w:t xml:space="preserve">A pintura terá de respeitar a aparência visual </w:t>
       </w:r>
       <w:r>
+        <w:rPr>
+          <w:highlight w:val="yellow"/>
+          <w:rPrChange w:id="8" w:author="Rodrigo Sousa" w:date="2019-11-03T15:40:00Z">
+            <w:rPr/>
+          </w:rPrChange>
+        </w:rPr>
         <w:t>da Figura A.1</w:t>
       </w:r>
       <w:r>
+        <w:rPr>
+          <w:highlight w:val="yellow"/>
+          <w:rPrChange w:id="9" w:author="Rodrigo Sousa" w:date="2019-11-03T15:40:00Z">
+            <w:rPr/>
+          </w:rPrChange>
+        </w:rPr>
         <w:t xml:space="preserve">: apresentar um </w:t>
       </w:r>
       <w:r>
         <w:rPr>
           <w:szCs w:val="28"/>
+          <w:highlight w:val="yellow"/>
+          <w:rPrChange w:id="10" w:author="Rodrigo Sousa" w:date="2019-11-03T15:40:00Z">
+            <w:rPr>
+              <w:szCs w:val="28"/>
+            </w:rPr>
+          </w:rPrChange>
         </w:rPr>
         <w:t>fundo cinza, ser constituída por quadrados pretos e círculos brancos</w:t>
       </w:r>
       <w:r>
+        <w:rPr>
+          <w:highlight w:val="yellow"/>
+          <w:rPrChange w:id="11" w:author="Rodrigo Sousa" w:date="2019-11-03T15:40:00Z">
+            <w:rPr/>
+          </w:rPrChange>
+        </w:rPr>
         <w:t xml:space="preserve"> devidamente distribuí</w:t>
       </w:r>
       <w:r>
+        <w:rPr>
+          <w:highlight w:val="yellow"/>
+          <w:rPrChange w:id="12" w:author="Rodrigo Sousa" w:date="2019-11-03T15:40:00Z">
+            <w:rPr/>
+          </w:rPrChange>
+        </w:rPr>
         <w:t>dos por forma a conseguir criar a ilusão óptica desejada</w:t>
       </w:r>
       <w:r>
+        <w:rPr>
+          <w:highlight w:val="yellow"/>
+          <w:rPrChange w:id="13" w:author="Rodrigo Sousa" w:date="2019-11-03T15:40:00Z">
+            <w:rPr/>
+          </w:rPrChange>
+        </w:rPr>
         <w:t xml:space="preserve"> quando desactivado o cálculo da iluminação (ver Ponto 2). C</w:t>
       </w:r>
       <w:r>
         <w:rPr>
           <w:szCs w:val="28"/>
+          <w:highlight w:val="yellow"/>
+          <w:rPrChange w:id="14" w:author="Rodrigo Sousa" w:date="2019-11-03T15:40:00Z">
+            <w:rPr>
+              <w:szCs w:val="28"/>
+            </w:rPr>
+          </w:rPrChange>
         </w:rPr>
         <w:t xml:space="preserve">ada elemento da pintura deve </w:t>
       </w:r>
       <w:r>
         <w:rPr>
           <w:szCs w:val="28"/>
+          <w:highlight w:val="yellow"/>
+          <w:rPrChange w:id="15" w:author="Rodrigo Sousa" w:date="2019-11-03T15:40:00Z">
+            <w:rPr>
+              <w:szCs w:val="28"/>
+            </w:rPr>
+          </w:rPrChange>
         </w:rPr>
         <w:t xml:space="preserve">ser </w:t>
       </w:r>
       <w:r>
         <w:rPr>
           <w:szCs w:val="28"/>
+          <w:highlight w:val="yellow"/>
+          <w:rPrChange w:id="16" w:author="Rodrigo Sousa" w:date="2019-11-03T15:40:00Z">
+            <w:rPr>
+              <w:szCs w:val="28"/>
+            </w:rPr>
+          </w:rPrChange>
         </w:rPr>
         <w:t>modelado recorrendo a primitivas geométricas</w:t>
       </w:r>
       <w:r>
         <w:rPr>
           <w:szCs w:val="28"/>
+          <w:highlight w:val="yellow"/>
+          <w:rPrChange w:id="17" w:author="Rodrigo Sousa" w:date="2019-11-03T15:40:00Z">
+            <w:rPr>
+              <w:szCs w:val="28"/>
+            </w:rPr>
+          </w:rPrChange>
         </w:rPr>
         <w:t xml:space="preserve"> (</w:t>
       </w:r>
       <w:r>
         <w:rPr>
           <w:szCs w:val="28"/>
+          <w:highlight w:val="yellow"/>
+          <w:rPrChange w:id="18" w:author="Rodrigo Sousa" w:date="2019-11-03T15:40:00Z">
+            <w:rPr>
+              <w:szCs w:val="28"/>
+            </w:rPr>
+          </w:rPrChange>
         </w:rPr>
         <w:t>paralelepípedos</w:t>
       </w:r>
       <w:r>
         <w:rPr>
           <w:szCs w:val="28"/>
+          <w:highlight w:val="yellow"/>
+          <w:rPrChange w:id="19" w:author="Rodrigo Sousa" w:date="2019-11-03T15:40:00Z">
+            <w:rPr>
+              <w:szCs w:val="28"/>
+            </w:rPr>
+          </w:rPrChange>
         </w:rPr>
         <w:t xml:space="preserve"> e </w:t>
       </w:r>
       <w:r>
         <w:rPr>
           <w:szCs w:val="28"/>
+          <w:highlight w:val="yellow"/>
+          <w:rPrChange w:id="20" w:author="Rodrigo Sousa" w:date="2019-11-03T15:40:00Z">
+            <w:rPr>
+              <w:szCs w:val="28"/>
+            </w:rPr>
+          </w:rPrChange>
         </w:rPr>
         <w:t>cilindros</w:t>
       </w:r>
       <w:r>
         <w:rPr>
           <w:szCs w:val="28"/>
+          <w:highlight w:val="yellow"/>
+          <w:rPrChange w:id="21" w:author="Rodrigo Sousa" w:date="2019-11-03T15:40:00Z">
+            <w:rPr>
+              <w:szCs w:val="28"/>
+            </w:rPr>
+          </w:rPrChange>
         </w:rPr>
         <w:t>)</w:t>
       </w:r>
       <w:r>
         <w:rPr>
           <w:szCs w:val="28"/>
+          <w:highlight w:val="yellow"/>
+          <w:rPrChange w:id="22" w:author="Rodrigo Sousa" w:date="2019-11-03T15:40:00Z">
+            <w:rPr>
+              <w:szCs w:val="28"/>
+            </w:rPr>
+          </w:rPrChange>
         </w:rPr>
         <w:t xml:space="preserve">. </w:t>
       </w:r>
       <w:r>
         <w:rPr>
           <w:szCs w:val="28"/>
+          <w:highlight w:val="yellow"/>
+          <w:rPrChange w:id="23" w:author="Rodrigo Sousa" w:date="2019-11-03T15:40:00Z">
+            <w:rPr>
+              <w:szCs w:val="28"/>
+            </w:rPr>
+          </w:rPrChange>
         </w:rPr>
         <w:t>A</w:t>
       </w:r>
       <w:r>
         <w:rPr>
           <w:szCs w:val="28"/>
+          <w:highlight w:val="yellow"/>
+          <w:rPrChange w:id="24" w:author="Rodrigo Sousa" w:date="2019-11-03T15:40:00Z">
+            <w:rPr>
+              <w:szCs w:val="28"/>
+            </w:rPr>
+          </w:rPrChange>
         </w:rPr>
         <w:t xml:space="preserve"> peça escultórica</w:t>
       </w:r>
       <w:r>
         <w:rPr>
           <w:szCs w:val="28"/>
+          <w:highlight w:val="yellow"/>
+          <w:rPrChange w:id="25" w:author="Rodrigo Sousa" w:date="2019-11-03T15:40:00Z">
+            <w:rPr>
+              <w:szCs w:val="28"/>
+            </w:rPr>
+          </w:rPrChange>
         </w:rPr>
         <w:t xml:space="preserve"> </w:t>
       </w:r>
       <w:r>
         <w:rPr>
           <w:szCs w:val="28"/>
+          <w:highlight w:val="yellow"/>
+          <w:rPrChange w:id="26" w:author="Rodrigo Sousa" w:date="2019-11-03T15:40:00Z">
+            <w:rPr>
+              <w:szCs w:val="28"/>
+            </w:rPr>
+          </w:rPrChange>
         </w:rPr>
         <w:t>deve c</w:t>
       </w:r>
       <w:r>
+        <w:rPr>
+          <w:highlight w:val="yellow"/>
+          <w:rPrChange w:id="27" w:author="Rodrigo Sousa" w:date="2019-11-03T15:40:00Z">
+            <w:rPr/>
+          </w:rPrChange>
+        </w:rPr>
         <w:t>onsistir</w:t>
       </w:r>
       <w:r>
+        <w:rPr>
+          <w:highlight w:val="yellow"/>
+          <w:rPrChange w:id="28" w:author="Rodrigo Sousa" w:date="2019-11-03T15:40:00Z">
+            <w:rPr/>
+          </w:rPrChange>
+        </w:rPr>
         <w:t xml:space="preserve"> num icosaedro </w:t>
       </w:r>
       <w:r>
+        <w:rPr>
+          <w:highlight w:val="yellow"/>
+          <w:rPrChange w:id="29" w:author="Rodrigo Sousa" w:date="2019-11-03T15:40:00Z">
+            <w:rPr/>
+          </w:rPrChange>
+        </w:rPr>
         <w:t>construído</w:t>
       </w:r>
       <w:r>
+        <w:rPr>
+          <w:highlight w:val="yellow"/>
+          <w:rPrChange w:id="30" w:author="Rodrigo Sousa" w:date="2019-11-03T15:40:00Z">
+            <w:rPr/>
+          </w:rPrChange>
+        </w:rPr>
         <w:t xml:space="preserve"> recorrendo a malhas de polígonos</w:t>
       </w:r>
       <w:r>
-        <w:t xml:space="preserve">. </w:t>
-      </w:r>
-      <w:r>
-        <w:t>Por forma a facilitar a modelação da escultura, sugere-se que gerem os pontos da malha recorrendo à fórmula radial do icosaedro</w:t>
-      </w:r>
-      <w:r>
+        <w:rPr>
+          <w:highlight w:val="yellow"/>
+          <w:rPrChange w:id="31" w:author="Rodrigo Sousa" w:date="2019-11-03T15:40:00Z">
+            <w:rPr/>
+          </w:rPrChange>
+        </w:rPr>
+        <w:t>. Por forma a facilitar a modelação da escultura, sugere-se que gerem os pontos da malha recorrendo à fórmula radial do icosaedro</w:t>
+      </w:r>
+      <w:r>
+        <w:rPr>
+          <w:highlight w:val="yellow"/>
+          <w:rPrChange w:id="32" w:author="Rodrigo Sousa" w:date="2019-11-03T15:40:00Z">
+            <w:rPr/>
+          </w:rPrChange>
+        </w:rPr>
         <w:t xml:space="preserve"> (ver Anexo B)</w:t>
       </w:r>
       <w:r>
+        <w:rPr>
+          <w:highlight w:val="yellow"/>
+          <w:rPrChange w:id="33" w:author="Rodrigo Sousa" w:date="2019-11-03T15:40:00Z">
+            <w:rPr/>
+          </w:rPrChange>
+        </w:rPr>
         <w:t xml:space="preserve"> e que depois desloquem </w:t>
       </w:r>
       <w:r>
+        <w:rPr>
+          <w:highlight w:val="yellow"/>
+          <w:rPrChange w:id="34" w:author="Rodrigo Sousa" w:date="2019-11-03T15:40:00Z">
+            <w:rPr/>
+          </w:rPrChange>
+        </w:rPr>
         <w:lastRenderedPageBreak/>
         <w:t xml:space="preserve">cada vértice por forma a não existirem triângulos </w:t>
       </w:r>
       <w:r>
+        <w:rPr>
+          <w:highlight w:val="yellow"/>
+          <w:rPrChange w:id="35" w:author="Rodrigo Sousa" w:date="2019-11-03T15:40:00Z">
+            <w:rPr/>
+          </w:rPrChange>
+        </w:rPr>
         <w:t>regulares</w:t>
       </w:r>
       <w:r>
+        <w:rPr>
+          <w:highlight w:val="yellow"/>
+          <w:rPrChange w:id="36" w:author="Rodrigo Sousa" w:date="2019-11-03T15:40:00Z">
+            <w:rPr/>
+          </w:rPrChange>
+        </w:rPr>
         <w:t xml:space="preserve"> (o icosaedro deverá ter um aspecto ligeiramente deformado)</w:t>
       </w:r>
       <w:r>
+        <w:rPr>
+          <w:highlight w:val="yellow"/>
+          <w:rPrChange w:id="37" w:author="Rodrigo Sousa" w:date="2019-11-03T15:40:00Z">
+            <w:rPr/>
+          </w:rPrChange>
+        </w:rPr>
         <w:t xml:space="preserve">. </w:t>
       </w:r>
       <w:r>
+        <w:rPr>
+          <w:highlight w:val="yellow"/>
+          <w:rPrChange w:id="38" w:author="Rodrigo Sousa" w:date="2019-11-03T15:40:00Z">
+            <w:rPr/>
+          </w:rPrChange>
+        </w:rPr>
         <w:t xml:space="preserve">A </w:t>
       </w:r>
       <w:r>
+        <w:rPr>
+          <w:highlight w:val="yellow"/>
+          <w:rPrChange w:id="39" w:author="Rodrigo Sousa" w:date="2019-11-03T15:40:00Z">
+            <w:rPr/>
+          </w:rPrChange>
+        </w:rPr>
         <w:t xml:space="preserve">pintura deve ainda estar emoldurada, a escultura sobre um pedestal, </w:t>
       </w:r>
       <w:r>
+        <w:rPr>
+          <w:highlight w:val="yellow"/>
+          <w:rPrChange w:id="40" w:author="Rodrigo Sousa" w:date="2019-11-03T15:40:00Z">
+            <w:rPr/>
+          </w:rPrChange>
+        </w:rPr>
         <w:t xml:space="preserve">devem existir </w:t>
       </w:r>
       <w:r>
+        <w:rPr>
+          <w:highlight w:val="yellow"/>
+          <w:rPrChange w:id="41" w:author="Rodrigo Sousa" w:date="2019-11-03T15:40:00Z">
+            <w:rPr/>
+          </w:rPrChange>
+        </w:rPr>
         <w:t xml:space="preserve">o chão e uma parede onde se coloca o quadro que podem ser </w:t>
       </w:r>
       <w:r>
+        <w:rPr>
+          <w:highlight w:val="yellow"/>
+          <w:rPrChange w:id="42" w:author="Rodrigo Sousa" w:date="2019-11-03T15:40:00Z">
+            <w:rPr/>
+          </w:rPrChange>
+        </w:rPr>
         <w:t xml:space="preserve">modelados por instanciação de primitivas (usando paralelepípedos). </w:t>
       </w:r>
       <w:r>
+        <w:rPr>
+          <w:highlight w:val="yellow"/>
+          <w:rPrChange w:id="43" w:author="Rodrigo Sousa" w:date="2019-11-03T15:40:00Z">
+            <w:rPr/>
+          </w:rPrChange>
+        </w:rPr>
         <w:t xml:space="preserve">A pintura e a escultura devem ser dispostos lado a lado. </w:t>
       </w:r>
       <w:r>
+        <w:rPr>
+          <w:highlight w:val="yellow"/>
+          <w:rPrChange w:id="44" w:author="Rodrigo Sousa" w:date="2019-11-03T15:40:00Z">
+            <w:rPr/>
+          </w:rPrChange>
+        </w:rPr>
         <w:t>D</w:t>
       </w:r>
       <w:r>
+        <w:rPr>
+          <w:highlight w:val="yellow"/>
+          <w:rPrChange w:id="45" w:author="Rodrigo Sousa" w:date="2019-11-03T15:40:00Z">
+            <w:rPr/>
+          </w:rPrChange>
+        </w:rPr>
         <w:t xml:space="preserve">evem ser </w:t>
       </w:r>
       <w:r>
+        <w:rPr>
+          <w:highlight w:val="yellow"/>
+          <w:rPrChange w:id="46" w:author="Rodrigo Sousa" w:date="2019-11-03T15:40:00Z">
+            <w:rPr/>
+          </w:rPrChange>
+        </w:rPr>
         <w:t>definidos 3</w:t>
       </w:r>
       <w:r>
+        <w:rPr>
+          <w:highlight w:val="yellow"/>
+          <w:rPrChange w:id="47" w:author="Rodrigo Sousa" w:date="2019-11-03T15:40:00Z">
+            <w:rPr/>
+          </w:rPrChange>
+        </w:rPr>
         <w:t xml:space="preserve"> </w:t>
       </w:r>
       <w:r>
+        <w:rPr>
+          <w:highlight w:val="yellow"/>
+          <w:rPrChange w:id="48" w:author="Rodrigo Sousa" w:date="2019-11-03T15:40:00Z">
+            <w:rPr/>
+          </w:rPrChange>
+        </w:rPr>
         <w:t xml:space="preserve">tipos de </w:t>
       </w:r>
       <w:r>
+        <w:rPr>
+          <w:highlight w:val="yellow"/>
+          <w:rPrChange w:id="49" w:author="Rodrigo Sousa" w:date="2019-11-03T15:40:00Z">
+            <w:rPr/>
+          </w:rPrChange>
+        </w:rPr>
         <w:t xml:space="preserve">materiais </w:t>
       </w:r>
       <w:r>
+        <w:rPr>
+          <w:highlight w:val="yellow"/>
+          <w:rPrChange w:id="50" w:author="Rodrigo Sousa" w:date="2019-11-03T15:40:00Z">
+            <w:rPr/>
+          </w:rPrChange>
+        </w:rPr>
         <w:t>(</w:t>
       </w:r>
       <w:r>
         <w:rPr>
           <w:i/>
+          <w:highlight w:val="yellow"/>
+          <w:rPrChange w:id="51" w:author="Rodrigo Sousa" w:date="2019-11-03T15:40:00Z">
+            <w:rPr>
+              <w:i/>
+            </w:rPr>
+          </w:rPrChange>
         </w:rPr>
         <w:t>MeshBasicMaterial</w:t>
       </w:r>
       <w:r>
+        <w:rPr>
+          <w:highlight w:val="yellow"/>
+          <w:rPrChange w:id="52" w:author="Rodrigo Sousa" w:date="2019-11-03T15:40:00Z">
+            <w:rPr/>
+          </w:rPrChange>
+        </w:rPr>
         <w:t xml:space="preserve">, </w:t>
       </w:r>
       <w:r>
         <w:rPr>
           <w:i/>
+          <w:highlight w:val="yellow"/>
+          <w:rPrChange w:id="53" w:author="Rodrigo Sousa" w:date="2019-11-03T15:40:00Z">
+            <w:rPr>
+              <w:i/>
+            </w:rPr>
+          </w:rPrChange>
         </w:rPr>
         <w:t>MeshLambertMaterial</w:t>
       </w:r>
       <w:r>
-        <w:t>,</w:t>
-      </w:r>
-      <w:r>
+        <w:rPr>
+          <w:highlight w:val="yellow"/>
+          <w:rPrChange w:id="54" w:author="Rodrigo Sousa" w:date="2019-11-03T15:40:00Z">
+            <w:rPr/>
+          </w:rPrChange>
+        </w:rPr>
+        <w:t xml:space="preserve">, </w:t>
+      </w:r>
+      <w:r>
+        <w:rPr>
+          <w:i/>
+          <w:highlight w:val="yellow"/>
+          <w:rPrChange w:id="55" w:author="Rodrigo Sousa" w:date="2019-11-03T15:40:00Z">
+            <w:rPr>
+              <w:i/>
+            </w:rPr>
+          </w:rPrChange>
+        </w:rPr>
+        <w:t>MeshPhongMaterial</w:t>
+      </w:r>
+      <w:r>
+        <w:rPr>
+          <w:highlight w:val="yellow"/>
+          <w:rPrChange w:id="56" w:author="Rodrigo Sousa" w:date="2019-11-03T15:40:00Z">
+            <w:rPr/>
+          </w:rPrChange>
+        </w:rPr>
+        <w:t>) por</w:t>
+      </w:r>
+      <w:r>
+        <w:rPr>
+          <w:highlight w:val="yellow"/>
+          <w:rPrChange w:id="57" w:author="Rodrigo Sousa" w:date="2019-11-03T15:40:00Z">
+            <w:rPr/>
+          </w:rPrChange>
+        </w:rPr>
         <w:t xml:space="preserve"> </w:t>
       </w:r>
       <w:r>
         <w:rPr>
-          <w:i/>
-        </w:rPr>
-        <w:t>MeshPhongMaterial</w:t>
-      </w:r>
-      <w:r>
-        <w:t>) por</w:t>
-      </w:r>
-      <w:r>
-        <w:t xml:space="preserve"> </w:t>
-      </w:r>
-      <w:r>
+          <w:highlight w:val="yellow"/>
+          <w:rPrChange w:id="58" w:author="Rodrigo Sousa" w:date="2019-11-03T15:40:00Z">
+            <w:rPr/>
+          </w:rPrChange>
+        </w:rPr>
         <w:t>cada objecto</w:t>
       </w:r>
       <w:r>
+        <w:rPr>
+          <w:highlight w:val="yellow"/>
+          <w:rPrChange w:id="59" w:author="Rodrigo Sousa" w:date="2019-11-03T15:40:00Z">
+            <w:rPr/>
+          </w:rPrChange>
+        </w:rPr>
         <w:t xml:space="preserve"> da cena</w:t>
       </w:r>
       <w:r>
@@ -660,15 +1014,15 @@
         <w:contextualSpacing w:val="0"/>
         <w:rPr>
           <w:highlight w:val="yellow"/>
-          <w:rPrChange w:id="0" w:author="Rodrigo Sousa" w:date="2019-11-01T10:30:00Z">
-            <w:rPr/>
-          </w:rPrChange>
-        </w:rPr>
-      </w:pPr>
-      <w:r>
-        <w:rPr>
-          <w:highlight w:val="yellow"/>
-          <w:rPrChange w:id="1" w:author="Rodrigo Sousa" w:date="2019-11-01T10:30:00Z">
+          <w:rPrChange w:id="60" w:author="Rodrigo Sousa" w:date="2019-11-01T10:30:00Z">
+            <w:rPr/>
+          </w:rPrChange>
+        </w:rPr>
+      </w:pPr>
+      <w:r>
+        <w:rPr>
+          <w:highlight w:val="yellow"/>
+          <w:rPrChange w:id="61" w:author="Rodrigo Sousa" w:date="2019-11-01T10:30:00Z">
             <w:rPr/>
           </w:rPrChange>
         </w:rPr>
@@ -677,7 +1031,7 @@
       <w:r>
         <w:rPr>
           <w:highlight w:val="yellow"/>
-          <w:rPrChange w:id="2" w:author="Rodrigo Sousa" w:date="2019-11-01T10:30:00Z">
+          <w:rPrChange w:id="62" w:author="Rodrigo Sousa" w:date="2019-11-01T10:30:00Z">
             <w:rPr/>
           </w:rPrChange>
         </w:rPr>
@@ -686,7 +1040,7 @@
       <w:r>
         <w:rPr>
           <w:highlight w:val="yellow"/>
-          <w:rPrChange w:id="3" w:author="Rodrigo Sousa" w:date="2019-11-01T10:30:00Z">
+          <w:rPrChange w:id="63" w:author="Rodrigo Sousa" w:date="2019-11-01T10:30:00Z">
             <w:rPr/>
           </w:rPrChange>
         </w:rPr>
@@ -695,7 +1049,7 @@
       <w:r>
         <w:rPr>
           <w:highlight w:val="yellow"/>
-          <w:rPrChange w:id="4" w:author="Rodrigo Sousa" w:date="2019-11-01T10:30:00Z">
+          <w:rPrChange w:id="64" w:author="Rodrigo Sousa" w:date="2019-11-01T10:30:00Z">
             <w:rPr/>
           </w:rPrChange>
         </w:rPr>
@@ -704,7 +1058,7 @@
       <w:r>
         <w:rPr>
           <w:highlight w:val="yellow"/>
-          <w:rPrChange w:id="5" w:author="Rodrigo Sousa" w:date="2019-11-01T10:30:00Z">
+          <w:rPrChange w:id="65" w:author="Rodrigo Sousa" w:date="2019-11-01T10:30:00Z">
             <w:rPr/>
           </w:rPrChange>
         </w:rPr>
@@ -713,7 +1067,7 @@
       <w:r>
         <w:rPr>
           <w:highlight w:val="yellow"/>
-          <w:rPrChange w:id="6" w:author="Rodrigo Sousa" w:date="2019-11-01T10:30:00Z">
+          <w:rPrChange w:id="66" w:author="Rodrigo Sousa" w:date="2019-11-01T10:30:00Z">
             <w:rPr/>
           </w:rPrChange>
         </w:rPr>
@@ -722,7 +1076,7 @@
       <w:r>
         <w:rPr>
           <w:highlight w:val="yellow"/>
-          <w:rPrChange w:id="7" w:author="Rodrigo Sousa" w:date="2019-11-01T10:30:00Z">
+          <w:rPrChange w:id="67" w:author="Rodrigo Sousa" w:date="2019-11-01T10:30:00Z">
             <w:rPr/>
           </w:rPrChange>
         </w:rPr>
@@ -731,7 +1085,7 @@
       <w:r>
         <w:rPr>
           <w:highlight w:val="yellow"/>
-          <w:rPrChange w:id="8" w:author="Rodrigo Sousa" w:date="2019-11-01T10:30:00Z">
+          <w:rPrChange w:id="68" w:author="Rodrigo Sousa" w:date="2019-11-01T10:30:00Z">
             <w:rPr/>
           </w:rPrChange>
         </w:rPr>
@@ -740,7 +1094,7 @@
       <w:r>
         <w:rPr>
           <w:highlight w:val="yellow"/>
-          <w:rPrChange w:id="9" w:author="Rodrigo Sousa" w:date="2019-11-01T10:30:00Z">
+          <w:rPrChange w:id="69" w:author="Rodrigo Sousa" w:date="2019-11-01T10:30:00Z">
             <w:rPr/>
           </w:rPrChange>
         </w:rPr>
@@ -749,7 +1103,7 @@
       <w:r>
         <w:rPr>
           <w:highlight w:val="yellow"/>
-          <w:rPrChange w:id="10" w:author="Rodrigo Sousa" w:date="2019-11-01T10:30:00Z">
+          <w:rPrChange w:id="70" w:author="Rodrigo Sousa" w:date="2019-11-01T10:30:00Z">
             <w:rPr/>
           </w:rPrChange>
         </w:rPr>
@@ -758,7 +1112,7 @@
       <w:r>
         <w:rPr>
           <w:highlight w:val="yellow"/>
-          <w:rPrChange w:id="11" w:author="Rodrigo Sousa" w:date="2019-11-01T10:30:00Z">
+          <w:rPrChange w:id="71" w:author="Rodrigo Sousa" w:date="2019-11-01T10:30:00Z">
             <w:rPr/>
           </w:rPrChange>
         </w:rPr>
@@ -768,7 +1122,7 @@
         <w:rPr>
           <w:i/>
           <w:highlight w:val="yellow"/>
-          <w:rPrChange w:id="12" w:author="Rodrigo Sousa" w:date="2019-11-01T10:30:00Z">
+          <w:rPrChange w:id="72" w:author="Rodrigo Sousa" w:date="2019-11-01T10:30:00Z">
             <w:rPr>
               <w:i/>
             </w:rPr>
@@ -779,7 +1133,7 @@
       <w:r>
         <w:rPr>
           <w:highlight w:val="yellow"/>
-          <w:rPrChange w:id="13" w:author="Rodrigo Sousa" w:date="2019-11-01T10:30:00Z">
+          <w:rPrChange w:id="73" w:author="Rodrigo Sousa" w:date="2019-11-01T10:30:00Z">
             <w:rPr/>
           </w:rPrChange>
         </w:rPr>
@@ -788,7 +1142,7 @@
       <w:r>
         <w:rPr>
           <w:highlight w:val="yellow"/>
-          <w:rPrChange w:id="14" w:author="Rodrigo Sousa" w:date="2019-11-01T10:30:00Z">
+          <w:rPrChange w:id="74" w:author="Rodrigo Sousa" w:date="2019-11-01T10:30:00Z">
             <w:rPr/>
           </w:rPrChange>
         </w:rPr>
@@ -797,7 +1151,7 @@
       <w:r>
         <w:rPr>
           <w:highlight w:val="yellow"/>
-          <w:rPrChange w:id="15" w:author="Rodrigo Sousa" w:date="2019-11-01T10:30:00Z">
+          <w:rPrChange w:id="75" w:author="Rodrigo Sousa" w:date="2019-11-01T10:30:00Z">
             <w:rPr/>
           </w:rPrChange>
         </w:rPr>
@@ -806,7 +1160,7 @@
       <w:r>
         <w:rPr>
           <w:highlight w:val="yellow"/>
-          <w:rPrChange w:id="16" w:author="Rodrigo Sousa" w:date="2019-11-01T10:30:00Z">
+          <w:rPrChange w:id="76" w:author="Rodrigo Sousa" w:date="2019-11-01T10:30:00Z">
             <w:rPr/>
           </w:rPrChange>
         </w:rPr>
@@ -815,7 +1169,7 @@
       <w:r>
         <w:rPr>
           <w:highlight w:val="yellow"/>
-          <w:rPrChange w:id="17" w:author="Rodrigo Sousa" w:date="2019-11-01T10:30:00Z">
+          <w:rPrChange w:id="77" w:author="Rodrigo Sousa" w:date="2019-11-01T10:30:00Z">
             <w:rPr/>
           </w:rPrChange>
         </w:rPr>
@@ -824,7 +1178,7 @@
       <w:r>
         <w:rPr>
           <w:highlight w:val="yellow"/>
-          <w:rPrChange w:id="18" w:author="Rodrigo Sousa" w:date="2019-11-01T10:30:00Z">
+          <w:rPrChange w:id="78" w:author="Rodrigo Sousa" w:date="2019-11-01T10:30:00Z">
             <w:rPr/>
           </w:rPrChange>
         </w:rPr>
@@ -834,7 +1188,7 @@
         <w:rPr>
           <w:b/>
           <w:highlight w:val="yellow"/>
-          <w:rPrChange w:id="19" w:author="Rodrigo Sousa" w:date="2019-11-01T10:30:00Z">
+          <w:rPrChange w:id="79" w:author="Rodrigo Sousa" w:date="2019-11-01T10:30:00Z">
             <w:rPr>
               <w:b/>
             </w:rPr>
@@ -846,7 +1200,7 @@
         <w:rPr>
           <w:b/>
           <w:highlight w:val="yellow"/>
-          <w:rPrChange w:id="20" w:author="Rodrigo Sousa" w:date="2019-11-01T10:30:00Z">
+          <w:rPrChange w:id="80" w:author="Rodrigo Sousa" w:date="2019-11-01T10:30:00Z">
             <w:rPr>
               <w:b/>
             </w:rPr>
@@ -858,7 +1212,7 @@
         <w:rPr>
           <w:b/>
           <w:highlight w:val="yellow"/>
-          <w:rPrChange w:id="21" w:author="Rodrigo Sousa" w:date="2019-11-01T10:30:00Z">
+          <w:rPrChange w:id="81" w:author="Rodrigo Sousa" w:date="2019-11-01T10:30:00Z">
             <w:rPr>
               <w:b/>
             </w:rPr>
@@ -870,7 +1224,7 @@
         <w:rPr>
           <w:b/>
           <w:highlight w:val="yellow"/>
-          <w:rPrChange w:id="22" w:author="Rodrigo Sousa" w:date="2019-11-01T10:30:00Z">
+          <w:rPrChange w:id="82" w:author="Rodrigo Sousa" w:date="2019-11-01T10:30:00Z">
             <w:rPr>
               <w:b/>
             </w:rPr>
@@ -881,7 +1235,7 @@
       <w:r>
         <w:rPr>
           <w:highlight w:val="yellow"/>
-          <w:rPrChange w:id="23" w:author="Rodrigo Sousa" w:date="2019-11-01T10:30:00Z">
+          <w:rPrChange w:id="83" w:author="Rodrigo Sousa" w:date="2019-11-01T10:30:00Z">
             <w:rPr/>
           </w:rPrChange>
         </w:rPr>
@@ -900,7 +1254,7 @@
       <w:r>
         <w:rPr>
           <w:highlight w:val="yellow"/>
-          <w:rPrChange w:id="24" w:author="Rodrigo Sousa" w:date="2019-11-01T10:29:00Z">
+          <w:rPrChange w:id="84" w:author="Rodrigo Sousa" w:date="2019-11-01T10:29:00Z">
             <w:rPr/>
           </w:rPrChange>
         </w:rPr>
@@ -909,7 +1263,7 @@
       <w:r>
         <w:rPr>
           <w:highlight w:val="yellow"/>
-          <w:rPrChange w:id="25" w:author="Rodrigo Sousa" w:date="2019-11-01T10:29:00Z">
+          <w:rPrChange w:id="85" w:author="Rodrigo Sousa" w:date="2019-11-01T10:29:00Z">
             <w:rPr/>
           </w:rPrChange>
         </w:rPr>
@@ -918,7 +1272,7 @@
       <w:r>
         <w:rPr>
           <w:highlight w:val="yellow"/>
-          <w:rPrChange w:id="26" w:author="Rodrigo Sousa" w:date="2019-11-01T10:29:00Z">
+          <w:rPrChange w:id="86" w:author="Rodrigo Sousa" w:date="2019-11-01T10:29:00Z">
             <w:rPr/>
           </w:rPrChange>
         </w:rPr>
@@ -927,7 +1281,7 @@
       <w:r>
         <w:rPr>
           <w:highlight w:val="yellow"/>
-          <w:rPrChange w:id="27" w:author="Rodrigo Sousa" w:date="2019-11-01T10:29:00Z">
+          <w:rPrChange w:id="87" w:author="Rodrigo Sousa" w:date="2019-11-01T10:29:00Z">
             <w:rPr/>
           </w:rPrChange>
         </w:rPr>
@@ -936,7 +1290,7 @@
       <w:r>
         <w:rPr>
           <w:highlight w:val="yellow"/>
-          <w:rPrChange w:id="28" w:author="Rodrigo Sousa" w:date="2019-11-01T10:29:00Z">
+          <w:rPrChange w:id="88" w:author="Rodrigo Sousa" w:date="2019-11-01T10:29:00Z">
             <w:rPr/>
           </w:rPrChange>
         </w:rPr>
@@ -945,7 +1299,7 @@
       <w:r>
         <w:rPr>
           <w:highlight w:val="yellow"/>
-          <w:rPrChange w:id="29" w:author="Rodrigo Sousa" w:date="2019-11-01T10:29:00Z">
+          <w:rPrChange w:id="89" w:author="Rodrigo Sousa" w:date="2019-11-01T10:29:00Z">
             <w:rPr/>
           </w:rPrChange>
         </w:rPr>
@@ -957,7 +1311,7 @@
           <w:b/>
           <w:i/>
           <w:highlight w:val="yellow"/>
-          <w:rPrChange w:id="30" w:author="Rodrigo Sousa" w:date="2019-11-01T10:29:00Z">
+          <w:rPrChange w:id="90" w:author="Rodrigo Sousa" w:date="2019-11-01T10:29:00Z">
             <w:rPr>
               <w:b/>
               <w:i/>
@@ -971,7 +1325,7 @@
           <w:b/>
           <w:i/>
           <w:highlight w:val="yellow"/>
-          <w:rPrChange w:id="31" w:author="Rodrigo Sousa" w:date="2019-11-01T10:29:00Z">
+          <w:rPrChange w:id="91" w:author="Rodrigo Sousa" w:date="2019-11-01T10:29:00Z">
             <w:rPr>
               <w:b/>
               <w:i/>
@@ -984,7 +1338,7 @@
       <w:r>
         <w:rPr>
           <w:highlight w:val="yellow"/>
-          <w:rPrChange w:id="32" w:author="Rodrigo Sousa" w:date="2019-11-01T10:29:00Z">
+          <w:rPrChange w:id="92" w:author="Rodrigo Sousa" w:date="2019-11-01T10:29:00Z">
             <w:rPr/>
           </w:rPrChange>
         </w:rPr>
@@ -993,7 +1347,7 @@
       <w:r>
         <w:rPr>
           <w:highlight w:val="yellow"/>
-          <w:rPrChange w:id="33" w:author="Rodrigo Sousa" w:date="2019-11-01T10:29:00Z">
+          <w:rPrChange w:id="93" w:author="Rodrigo Sousa" w:date="2019-11-01T10:29:00Z">
             <w:rPr/>
           </w:rPrChange>
         </w:rPr>
@@ -1003,81 +1357,255 @@
         <w:t xml:space="preserve"> </w:t>
       </w:r>
       <w:r>
+        <w:rPr>
+          <w:highlight w:val="yellow"/>
+          <w:rPrChange w:id="94" w:author="Rodrigo Sousa" w:date="2019-11-03T15:40:00Z">
+            <w:rPr/>
+          </w:rPrChange>
+        </w:rPr>
         <w:t xml:space="preserve">ao redor da pintura e escultura </w:t>
       </w:r>
       <w:r>
+        <w:rPr>
+          <w:highlight w:val="yellow"/>
+          <w:rPrChange w:id="95" w:author="Rodrigo Sousa" w:date="2019-11-03T15:40:00Z">
+            <w:rPr/>
+          </w:rPrChange>
+        </w:rPr>
         <w:t xml:space="preserve">e que </w:t>
       </w:r>
       <w:r>
+        <w:rPr>
+          <w:highlight w:val="yellow"/>
+          <w:rPrChange w:id="96" w:author="Rodrigo Sousa" w:date="2019-11-03T15:40:00Z">
+            <w:rPr/>
+          </w:rPrChange>
+        </w:rPr>
         <w:t>devem iluminar parcialmente</w:t>
       </w:r>
       <w:r>
+        <w:rPr>
+          <w:highlight w:val="yellow"/>
+          <w:rPrChange w:id="97" w:author="Rodrigo Sousa" w:date="2019-11-03T15:40:00Z">
+            <w:rPr/>
+          </w:rPrChange>
+        </w:rPr>
         <w:t xml:space="preserve"> estes objectos</w:t>
       </w:r>
       <w:r>
+        <w:rPr>
+          <w:highlight w:val="yellow"/>
+          <w:rPrChange w:id="98" w:author="Rodrigo Sousa" w:date="2019-11-03T15:40:00Z">
+            <w:rPr/>
+          </w:rPrChange>
+        </w:rPr>
         <w:t xml:space="preserve">. </w:t>
       </w:r>
       <w:r>
+        <w:rPr>
+          <w:highlight w:val="yellow"/>
+          <w:rPrChange w:id="99" w:author="Rodrigo Sousa" w:date="2019-11-03T15:40:00Z">
+            <w:rPr/>
+          </w:rPrChange>
+        </w:rPr>
         <w:t xml:space="preserve">Esta iluminação deve ser suficiente para se conseguir </w:t>
       </w:r>
       <w:r>
+        <w:rPr>
+          <w:highlight w:val="yellow"/>
+          <w:rPrChange w:id="100" w:author="Rodrigo Sousa" w:date="2019-11-03T15:40:00Z">
+            <w:rPr/>
+          </w:rPrChange>
+        </w:rPr>
         <w:t xml:space="preserve">visualizar </w:t>
       </w:r>
       <w:r>
+        <w:rPr>
+          <w:highlight w:val="yellow"/>
+          <w:rPrChange w:id="101" w:author="Rodrigo Sousa" w:date="2019-11-03T15:40:00Z">
+            <w:rPr/>
+          </w:rPrChange>
+        </w:rPr>
         <w:t>tanto a pintura como a escultura</w:t>
       </w:r>
       <w:r>
+        <w:rPr>
+          <w:highlight w:val="yellow"/>
+          <w:rPrChange w:id="102" w:author="Rodrigo Sousa" w:date="2019-11-03T15:40:00Z">
+            <w:rPr/>
+          </w:rPrChange>
+        </w:rPr>
         <w:t>, mas não necessita</w:t>
       </w:r>
       <w:r>
+        <w:rPr>
+          <w:highlight w:val="yellow"/>
+          <w:rPrChange w:id="103" w:author="Rodrigo Sousa" w:date="2019-11-03T15:40:00Z">
+            <w:rPr/>
+          </w:rPrChange>
+        </w:rPr>
         <w:t xml:space="preserve"> de o</w:t>
       </w:r>
       <w:r>
+        <w:rPr>
+          <w:highlight w:val="yellow"/>
+          <w:rPrChange w:id="104" w:author="Rodrigo Sousa" w:date="2019-11-03T15:40:00Z">
+            <w:rPr/>
+          </w:rPrChange>
+        </w:rPr>
         <w:t>s iluminar na íntegra</w:t>
       </w:r>
       <w:r>
+        <w:rPr>
+          <w:highlight w:val="yellow"/>
+          <w:rPrChange w:id="105" w:author="Rodrigo Sousa" w:date="2019-11-03T15:40:00Z">
+            <w:rPr/>
+          </w:rPrChange>
+        </w:rPr>
+        <w:t>.</w:t>
+      </w:r>
+      <w:r>
+        <w:t xml:space="preserve"> </w:t>
+      </w:r>
+      <w:r>
+        <w:rPr>
+          <w:highlight w:val="yellow"/>
+          <w:rPrChange w:id="106" w:author="Rodrigo Sousa" w:date="2019-11-01T10:29:00Z">
+            <w:rPr/>
+          </w:rPrChange>
+        </w:rPr>
+        <w:t>Estas fontes de luz devem poder ser activadas ou desactivadas através d</w:t>
+      </w:r>
+      <w:r>
+        <w:rPr>
+          <w:highlight w:val="yellow"/>
+          <w:rPrChange w:id="107" w:author="Rodrigo Sousa" w:date="2019-11-01T10:29:00Z">
+            <w:rPr/>
+          </w:rPrChange>
+        </w:rPr>
+        <w:t xml:space="preserve">as </w:t>
+      </w:r>
+      <w:r>
+        <w:rPr>
+          <w:highlight w:val="yellow"/>
+          <w:rPrChange w:id="108" w:author="Rodrigo Sousa" w:date="2019-11-01T10:29:00Z">
+            <w:rPr/>
+          </w:rPrChange>
+        </w:rPr>
+        <w:t>tecla</w:t>
+      </w:r>
+      <w:r>
+        <w:rPr>
+          <w:highlight w:val="yellow"/>
+          <w:rPrChange w:id="109" w:author="Rodrigo Sousa" w:date="2019-11-01T10:29:00Z">
+            <w:rPr/>
+          </w:rPrChange>
+        </w:rPr>
+        <w:t>s ’1’</w:t>
+      </w:r>
+      <w:r>
+        <w:rPr>
+          <w:highlight w:val="yellow"/>
+          <w:rPrChange w:id="110" w:author="Rodrigo Sousa" w:date="2019-11-01T10:29:00Z">
+            <w:rPr/>
+          </w:rPrChange>
+        </w:rPr>
+        <w:t xml:space="preserve"> </w:t>
+      </w:r>
+      <w:r>
+        <w:rPr>
+          <w:highlight w:val="yellow"/>
+          <w:rPrChange w:id="111" w:author="Rodrigo Sousa" w:date="2019-11-01T10:29:00Z">
+            <w:rPr/>
+          </w:rPrChange>
+        </w:rPr>
+        <w:t xml:space="preserve">a ‘4’ </w:t>
+      </w:r>
+      <w:r>
+        <w:rPr>
+          <w:highlight w:val="yellow"/>
+          <w:rPrChange w:id="112" w:author="Rodrigo Sousa" w:date="2019-11-01T10:29:00Z">
+            <w:rPr/>
+          </w:rPrChange>
+        </w:rPr>
+        <w:t>que liga</w:t>
+      </w:r>
+      <w:r>
+        <w:rPr>
+          <w:highlight w:val="yellow"/>
+          <w:rPrChange w:id="113" w:author="Rodrigo Sousa" w:date="2019-11-01T10:29:00Z">
+            <w:rPr/>
+          </w:rPrChange>
+        </w:rPr>
+        <w:t>m</w:t>
+      </w:r>
+      <w:r>
+        <w:rPr>
+          <w:highlight w:val="yellow"/>
+          <w:rPrChange w:id="114" w:author="Rodrigo Sousa" w:date="2019-11-01T10:29:00Z">
+            <w:rPr/>
+          </w:rPrChange>
+        </w:rPr>
+        <w:t xml:space="preserve"> e desliga</w:t>
+      </w:r>
+      <w:r>
+        <w:rPr>
+          <w:highlight w:val="yellow"/>
+          <w:rPrChange w:id="115" w:author="Rodrigo Sousa" w:date="2019-11-01T10:29:00Z">
+            <w:rPr/>
+          </w:rPrChange>
+        </w:rPr>
+        <w:t>m</w:t>
+      </w:r>
+      <w:r>
+        <w:rPr>
+          <w:highlight w:val="yellow"/>
+          <w:rPrChange w:id="116" w:author="Rodrigo Sousa" w:date="2019-11-01T10:29:00Z">
+            <w:rPr/>
+          </w:rPrChange>
+        </w:rPr>
+        <w:t xml:space="preserve"> </w:t>
+      </w:r>
+      <w:r>
+        <w:rPr>
+          <w:highlight w:val="yellow"/>
+          <w:rPrChange w:id="117" w:author="Rodrigo Sousa" w:date="2019-11-01T10:29:00Z">
+            <w:rPr/>
+          </w:rPrChange>
+        </w:rPr>
+        <w:t>cada um dos holofotes individualmente</w:t>
+      </w:r>
+      <w:r>
+        <w:rPr>
+          <w:highlight w:val="yellow"/>
+          <w:rPrChange w:id="118" w:author="Rodrigo Sousa" w:date="2019-11-01T10:29:00Z">
+            <w:rPr/>
+          </w:rPrChange>
+        </w:rPr>
         <w:t xml:space="preserve">. </w:t>
       </w:r>
       <w:r>
         <w:rPr>
           <w:highlight w:val="yellow"/>
-          <w:rPrChange w:id="34" w:author="Rodrigo Sousa" w:date="2019-11-01T10:29:00Z">
-            <w:rPr/>
-          </w:rPrChange>
-        </w:rPr>
-        <w:t>Estas fontes de luz devem poder ser activadas ou desactivadas através d</w:t>
-      </w:r>
-      <w:r>
-        <w:rPr>
-          <w:highlight w:val="yellow"/>
-          <w:rPrChange w:id="35" w:author="Rodrigo Sousa" w:date="2019-11-01T10:29:00Z">
-            <w:rPr/>
-          </w:rPrChange>
-        </w:rPr>
-        <w:t xml:space="preserve">as </w:t>
-      </w:r>
-      <w:r>
-        <w:rPr>
-          <w:highlight w:val="yellow"/>
-          <w:rPrChange w:id="36" w:author="Rodrigo Sousa" w:date="2019-11-01T10:29:00Z">
-            <w:rPr/>
-          </w:rPrChange>
-        </w:rPr>
-        <w:t>tecla</w:t>
-      </w:r>
-      <w:r>
-        <w:rPr>
-          <w:highlight w:val="yellow"/>
-          <w:rPrChange w:id="37" w:author="Rodrigo Sousa" w:date="2019-11-01T10:29:00Z">
-            <w:rPr/>
-          </w:rPrChange>
-        </w:rPr>
-        <w:t>s ’1’</w:t>
-      </w:r>
-      <w:r>
-        <w:rPr>
-          <w:highlight w:val="yellow"/>
-          <w:rPrChange w:id="38" w:author="Rodrigo Sousa" w:date="2019-11-01T10:29:00Z">
+          <w:rPrChange w:id="119" w:author="Rodrigo Sousa" w:date="2019-11-01T10:29:00Z">
+            <w:rPr/>
+          </w:rPrChange>
+        </w:rPr>
+        <w:t xml:space="preserve">Os holofotes devem ser </w:t>
+      </w:r>
+      <w:r>
+        <w:rPr>
+          <w:highlight w:val="yellow"/>
+          <w:rPrChange w:id="120" w:author="Rodrigo Sousa" w:date="2019-11-01T10:29:00Z">
+            <w:rPr/>
+          </w:rPrChange>
+        </w:rPr>
+        <w:t>geometricamente</w:t>
+      </w:r>
+      <w:r>
+        <w:rPr>
+          <w:highlight w:val="yellow"/>
+          <w:rPrChange w:id="121" w:author="Rodrigo Sousa" w:date="2019-11-01T10:29:00Z">
             <w:rPr/>
           </w:rPrChange>
         </w:rPr>
@@ -1086,52 +1614,25 @@
       <w:r>
         <w:rPr>
           <w:highlight w:val="yellow"/>
-          <w:rPrChange w:id="39" w:author="Rodrigo Sousa" w:date="2019-11-01T10:29:00Z">
-            <w:rPr/>
-          </w:rPrChange>
-        </w:rPr>
-        <w:t xml:space="preserve">a ‘4’ </w:t>
-      </w:r>
-      <w:r>
-        <w:rPr>
-          <w:highlight w:val="yellow"/>
-          <w:rPrChange w:id="40" w:author="Rodrigo Sousa" w:date="2019-11-01T10:29:00Z">
-            <w:rPr/>
-          </w:rPrChange>
-        </w:rPr>
-        <w:t>que liga</w:t>
-      </w:r>
-      <w:r>
-        <w:rPr>
-          <w:highlight w:val="yellow"/>
-          <w:rPrChange w:id="41" w:author="Rodrigo Sousa" w:date="2019-11-01T10:29:00Z">
-            <w:rPr/>
-          </w:rPrChange>
-        </w:rPr>
-        <w:t>m</w:t>
-      </w:r>
-      <w:r>
-        <w:rPr>
-          <w:highlight w:val="yellow"/>
-          <w:rPrChange w:id="42" w:author="Rodrigo Sousa" w:date="2019-11-01T10:29:00Z">
-            <w:rPr/>
-          </w:rPrChange>
-        </w:rPr>
-        <w:t xml:space="preserve"> e desliga</w:t>
-      </w:r>
-      <w:r>
-        <w:rPr>
-          <w:highlight w:val="yellow"/>
-          <w:rPrChange w:id="43" w:author="Rodrigo Sousa" w:date="2019-11-01T10:29:00Z">
-            <w:rPr/>
-          </w:rPrChange>
-        </w:rPr>
-        <w:t>m</w:t>
-      </w:r>
-      <w:r>
-        <w:rPr>
-          <w:highlight w:val="yellow"/>
-          <w:rPrChange w:id="44" w:author="Rodrigo Sousa" w:date="2019-11-01T10:29:00Z">
+          <w:rPrChange w:id="122" w:author="Rodrigo Sousa" w:date="2019-11-01T10:29:00Z">
+            <w:rPr/>
+          </w:rPrChange>
+        </w:rPr>
+        <w:t>modelados usando duas primitivas ge</w:t>
+      </w:r>
+      <w:r>
+        <w:rPr>
+          <w:highlight w:val="yellow"/>
+          <w:rPrChange w:id="123" w:author="Rodrigo Sousa" w:date="2019-11-01T10:29:00Z">
+            <w:rPr/>
+          </w:rPrChange>
+        </w:rPr>
+        <w:t>ométricas: um cone e uma esfera bastando atribuir um tipo de material à vossa escolha</w:t>
+      </w:r>
+      <w:r>
+        <w:rPr>
+          <w:highlight w:val="yellow"/>
+          <w:rPrChange w:id="124" w:author="Rodrigo Sousa" w:date="2019-11-01T10:29:00Z">
             <w:rPr/>
           </w:rPrChange>
         </w:rPr>
@@ -1140,79 +1641,7 @@
       <w:r>
         <w:rPr>
           <w:highlight w:val="yellow"/>
-          <w:rPrChange w:id="45" w:author="Rodrigo Sousa" w:date="2019-11-01T10:29:00Z">
-            <w:rPr/>
-          </w:rPrChange>
-        </w:rPr>
-        <w:t>cada um dos holofotes individualmente</w:t>
-      </w:r>
-      <w:r>
-        <w:rPr>
-          <w:highlight w:val="yellow"/>
-          <w:rPrChange w:id="46" w:author="Rodrigo Sousa" w:date="2019-11-01T10:29:00Z">
-            <w:rPr/>
-          </w:rPrChange>
-        </w:rPr>
-        <w:t xml:space="preserve">. </w:t>
-      </w:r>
-      <w:r>
-        <w:rPr>
-          <w:highlight w:val="yellow"/>
-          <w:rPrChange w:id="47" w:author="Rodrigo Sousa" w:date="2019-11-01T10:29:00Z">
-            <w:rPr/>
-          </w:rPrChange>
-        </w:rPr>
-        <w:t xml:space="preserve">Os holofotes devem ser </w:t>
-      </w:r>
-      <w:r>
-        <w:rPr>
-          <w:highlight w:val="yellow"/>
-          <w:rPrChange w:id="48" w:author="Rodrigo Sousa" w:date="2019-11-01T10:29:00Z">
-            <w:rPr/>
-          </w:rPrChange>
-        </w:rPr>
-        <w:t>geometricamente</w:t>
-      </w:r>
-      <w:r>
-        <w:rPr>
-          <w:highlight w:val="yellow"/>
-          <w:rPrChange w:id="49" w:author="Rodrigo Sousa" w:date="2019-11-01T10:29:00Z">
-            <w:rPr/>
-          </w:rPrChange>
-        </w:rPr>
-        <w:t xml:space="preserve"> </w:t>
-      </w:r>
-      <w:r>
-        <w:rPr>
-          <w:highlight w:val="yellow"/>
-          <w:rPrChange w:id="50" w:author="Rodrigo Sousa" w:date="2019-11-01T10:29:00Z">
-            <w:rPr/>
-          </w:rPrChange>
-        </w:rPr>
-        <w:t>modelados usando duas primitivas ge</w:t>
-      </w:r>
-      <w:r>
-        <w:rPr>
-          <w:highlight w:val="yellow"/>
-          <w:rPrChange w:id="51" w:author="Rodrigo Sousa" w:date="2019-11-01T10:29:00Z">
-            <w:rPr/>
-          </w:rPrChange>
-        </w:rPr>
-        <w:t>ométricas: um cone e uma esfera bastando atribuir um tipo de material à vossa escolha</w:t>
-      </w:r>
-      <w:r>
-        <w:rPr>
-          <w:highlight w:val="yellow"/>
-          <w:rPrChange w:id="52" w:author="Rodrigo Sousa" w:date="2019-11-01T10:29:00Z">
-            <w:rPr/>
-          </w:rPrChange>
-        </w:rPr>
-        <w:t xml:space="preserve"> </w:t>
-      </w:r>
-      <w:r>
-        <w:rPr>
-          <w:highlight w:val="yellow"/>
-          <w:rPrChange w:id="53" w:author="Rodrigo Sousa" w:date="2019-11-01T10:29:00Z">
+          <w:rPrChange w:id="125" w:author="Rodrigo Sousa" w:date="2019-11-01T10:29:00Z">
             <w:rPr/>
           </w:rPrChange>
         </w:rPr>
@@ -1222,7 +1651,7 @@
         <w:rPr>
           <w:b/>
           <w:highlight w:val="yellow"/>
-          <w:rPrChange w:id="54" w:author="Rodrigo Sousa" w:date="2019-11-01T10:29:00Z">
+          <w:rPrChange w:id="126" w:author="Rodrigo Sousa" w:date="2019-11-01T10:29:00Z">
             <w:rPr>
               <w:b/>
             </w:rPr>
@@ -1233,7 +1662,7 @@
       <w:r>
         <w:rPr>
           <w:highlight w:val="yellow"/>
-          <w:rPrChange w:id="55" w:author="Rodrigo Sousa" w:date="2019-11-01T10:29:00Z">
+          <w:rPrChange w:id="127" w:author="Rodrigo Sousa" w:date="2019-11-01T10:29:00Z">
             <w:rPr/>
           </w:rPrChange>
         </w:rPr>
@@ -1249,32 +1678,91 @@
         </w:numPr>
         <w:contextualSpacing w:val="0"/>
       </w:pPr>
-      <w:r>
+      <w:bookmarkStart w:id="128" w:name="_GoBack"/>
+      <w:bookmarkEnd w:id="128"/>
+      <w:r>
+        <w:rPr>
+          <w:highlight w:val="yellow"/>
+          <w:rPrChange w:id="129" w:author="Rodrigo Sousa" w:date="2019-11-03T15:40:00Z">
+            <w:rPr/>
+          </w:rPrChange>
+        </w:rPr>
         <w:t>Definir uma câmara fixa com uma vista sobre a cena utilizando uma projecção perspectiva que mostre toda a cena usando a tecla ‘5’ assim como uma câmara fixa</w:t>
       </w:r>
       <w:r>
+        <w:rPr>
+          <w:highlight w:val="yellow"/>
+          <w:rPrChange w:id="130" w:author="Rodrigo Sousa" w:date="2019-11-03T15:40:00Z">
+            <w:rPr/>
+          </w:rPrChange>
+        </w:rPr>
         <w:t>,</w:t>
       </w:r>
       <w:r>
+        <w:rPr>
+          <w:highlight w:val="yellow"/>
+          <w:rPrChange w:id="131" w:author="Rodrigo Sousa" w:date="2019-11-03T15:40:00Z">
+            <w:rPr/>
+          </w:rPrChange>
+        </w:rPr>
         <w:t xml:space="preserve"> </w:t>
       </w:r>
       <w:r>
+        <w:rPr>
+          <w:highlight w:val="yellow"/>
+          <w:rPrChange w:id="132" w:author="Rodrigo Sousa" w:date="2019-11-03T15:40:00Z">
+            <w:rPr/>
+          </w:rPrChange>
+        </w:rPr>
         <w:t xml:space="preserve">activada usando a tecla ‘6’, que </w:t>
       </w:r>
       <w:r>
+        <w:rPr>
+          <w:highlight w:val="yellow"/>
+          <w:rPrChange w:id="133" w:author="Rodrigo Sousa" w:date="2019-11-03T15:40:00Z">
+            <w:rPr/>
+          </w:rPrChange>
+        </w:rPr>
         <w:t xml:space="preserve">está centrada e </w:t>
       </w:r>
       <w:r>
+        <w:rPr>
+          <w:highlight w:val="yellow"/>
+          <w:rPrChange w:id="134" w:author="Rodrigo Sousa" w:date="2019-11-03T15:40:00Z">
+            <w:rPr/>
+          </w:rPrChange>
+        </w:rPr>
         <w:t xml:space="preserve">aponta </w:t>
       </w:r>
       <w:r>
+        <w:rPr>
+          <w:highlight w:val="yellow"/>
+          <w:rPrChange w:id="135" w:author="Rodrigo Sousa" w:date="2019-11-03T15:40:00Z">
+            <w:rPr/>
+          </w:rPrChange>
+        </w:rPr>
         <w:t>sobre a pintura utilizando uma projecção ortogonal</w:t>
       </w:r>
       <w:r>
+        <w:rPr>
+          <w:highlight w:val="yellow"/>
+          <w:rPrChange w:id="136" w:author="Rodrigo Sousa" w:date="2019-11-03T15:40:00Z">
+            <w:rPr/>
+          </w:rPrChange>
+        </w:rPr>
         <w:t xml:space="preserve"> por forma a visualizar a ilusão óptica pretendida</w:t>
       </w:r>
       <w:r>
-        <w:t>. [</w:t>
+        <w:rPr>
+          <w:highlight w:val="yellow"/>
+          <w:rPrChange w:id="137" w:author="Rodrigo Sousa" w:date="2019-11-03T15:40:00Z">
+            <w:rPr/>
+          </w:rPrChange>
+        </w:rPr>
+        <w:t>.</w:t>
+      </w:r>
+      <w:r>
+        <w:t xml:space="preserve"> [</w:t>
       </w:r>
       <w:r>
         <w:rPr>
@@ -1297,8 +1785,6 @@
       <w:r>
         <w:t>]</w:t>
       </w:r>
-      <w:bookmarkStart w:id="56" w:name="_GoBack"/>
-      <w:bookmarkEnd w:id="56"/>
     </w:p>
     <w:p>
       <w:pPr>
@@ -4034,7 +4520,7 @@
 </file>
 
 <file path=customXml/itemProps1.xml><?xml version="1.0" encoding="utf-8"?>
-<ds:datastoreItem xmlns:ds="http://schemas.openxmlformats.org/officeDocument/2006/customXml" ds:itemID="{17F252F0-E19F-4DE0-AF75-CEB8697B0B87}">
+<ds:datastoreItem xmlns:ds="http://schemas.openxmlformats.org/officeDocument/2006/customXml" ds:itemID="{C8825740-EC2B-4E02-B468-7CD1104D8155}">
   <ds:schemaRefs>
     <ds:schemaRef ds:uri="http://schemas.openxmlformats.org/officeDocument/2006/bibliography"/>
   </ds:schemaRefs>

</xml_diff>